<commit_message>
Revised Draft and off to Curt
</commit_message>
<xml_diff>
--- a/Manuscript/OUTLINE - Fagaalu Water Circulation.docx
+++ b/Manuscript/OUTLINE - Fagaalu Water Circulation.docx
@@ -30,31 +30,7 @@
     </w:p>
     <w:p>
       <w:r>
-        <w:t xml:space="preserve">Basically, what is the goal of the manuscript? Lay out the background of the problem in the beginning of the Introduction, move into the more specific gap in our understanding that we're trying to pursue, then state because of this, we did X to learn Y at the end of the Introduction. The Study Area is background information on the specific study area - both subaerial and subsurface. Methods outline the methods used - both instruments and specific calculations; you don't need the detail of your proposal - just give a reference for methods like progressive vectors and EOFs. Results are the data - not methods. You can compare the results to other studies to put them in context, but don't explain why you think you're seeing the patterns you're seeing - that's for the </w:t>
-      </w:r>
-      <w:proofErr w:type="spellStart"/>
-      <w:r>
-        <w:t>Disucssion</w:t>
-      </w:r>
-      <w:proofErr w:type="spellEnd"/>
-      <w:r>
-        <w:t xml:space="preserve">. Break it out by oceanographic and </w:t>
-      </w:r>
-      <w:proofErr w:type="spellStart"/>
-      <w:r>
-        <w:t>meteorologic</w:t>
-      </w:r>
-      <w:proofErr w:type="spellEnd"/>
-      <w:r>
-        <w:t xml:space="preserve"> forcing, ADCP data, and drifter data. The Discussion is where you first discuss how well the </w:t>
-      </w:r>
-      <w:proofErr w:type="spellStart"/>
-      <w:r>
-        <w:t>Lagaranian</w:t>
-      </w:r>
-      <w:proofErr w:type="spellEnd"/>
-      <w:r>
-        <w:t xml:space="preserve"> and Eulerian methods compare, then characterize the findings by the different types of forcing and why you think you're seeing these patterns you see in the data. You then can discuss the relevance to residence times and what they mean for sediment, nutrient uptake, etc. Wrap it all up with the big take-away message. Coral Reefs does not have a "Conclusions" section.</w:t>
+        <w:t>Basically, what is the goal of the manuscript? Lay out the background of the problem in the beginning of the Introduction, move into the more specific gap in our understanding that we're trying to pursue, then state because of this, we did X to learn Y at the end of the Introduction. The Study Area is background information on the specific study area - both subaerial and subsurface. Methods outline the methods used - both instruments and specific calculations; you don't need the detail of your proposal - just give a reference for methods like progressive vectors and EOFs. Results are the data - not methods. You can compare the results to other studies to put them in context, but don't explain why you think you're seeing the patterns you're seeing - that's for the Disucssion. Break it out by oceanographic and meteorologic forcing, ADCP data, and drifter data. The Discussion is where you first discuss how well the Lagaranian and Eulerian methods compare, then characterize the findings by the different types of forcing and why you think you're seeing these patterns you see in the data. You then can discuss the relevance to residence times and what they mean for sediment, nutrient uptake, etc. Wrap it all up with the big take-away message. Coral Reefs does not have a "Conclusions" section.</w:t>
       </w:r>
     </w:p>
     <w:p>
@@ -94,7 +70,7 @@
         <w:rPr>
           <w:rStyle w:val="Heading2Char"/>
         </w:rPr>
-        <w:t xml:space="preserve">ntroduction </w:t>
+        <w:t>NTRODUCTION</w:t>
       </w:r>
     </w:p>
     <w:p>
@@ -286,10 +262,23 @@
         <w:pStyle w:val="Heading2"/>
       </w:pPr>
       <w:r>
+        <w:t>MATERIALS AND METHODS</w:t>
+      </w:r>
+    </w:p>
+    <w:p>
+      <w:pPr>
+        <w:pStyle w:val="Heading3"/>
+      </w:pPr>
+      <w:r>
         <w:t>Study Area</w:t>
       </w:r>
     </w:p>
     <w:p>
+      <w:r>
+        <w:t>Figure 1. Map of Faga’alu reef</w:t>
+      </w:r>
+    </w:p>
+    <w:p>
       <w:pPr>
         <w:rPr>
           <w:i/>
@@ -314,7 +303,13 @@
         <w:t xml:space="preserve">Location, size, </w:t>
       </w:r>
       <w:r>
-        <w:t xml:space="preserve">layout, depths </w:t>
+        <w:t>layout, depths</w:t>
+      </w:r>
+      <w:r>
+        <w:t>, physical and biological characteristics</w:t>
+      </w:r>
+      <w:r>
+        <w:t xml:space="preserve"> </w:t>
       </w:r>
       <w:r>
         <w:t>of reef</w:t>
@@ -344,7 +339,22 @@
         <w:t xml:space="preserve">Previous studies/data: </w:t>
       </w:r>
       <w:r>
-        <w:t>Not much except for Vetter (2013), and none is published</w:t>
+        <w:t xml:space="preserve">Not much except for </w:t>
+      </w:r>
+      <w:r>
+        <w:t xml:space="preserve">ACOE 2002 wave climate, and </w:t>
+      </w:r>
+      <w:r>
+        <w:t>Vetter (</w:t>
+      </w:r>
+      <w:r>
+        <w:t>unpublished</w:t>
+      </w:r>
+      <w:r>
+        <w:t>), and none is published</w:t>
+      </w:r>
+      <w:r>
+        <w:t xml:space="preserve"> in journals</w:t>
       </w:r>
     </w:p>
     <w:p>
@@ -356,12 +366,42 @@
         </w:numPr>
       </w:pPr>
       <w:r>
+        <w:t xml:space="preserve">Flood plume dynamics from </w:t>
+      </w:r>
+      <w:r>
+        <w:t>Faga’alu Stream to Faga’alu Reef, and referring to other papers in Faga’alu</w:t>
+      </w:r>
+      <w:r>
+        <w:t xml:space="preserve"> </w:t>
+      </w:r>
+    </w:p>
+    <w:p>
+      <w:pPr>
+        <w:pStyle w:val="ListParagraph"/>
+        <w:numPr>
+          <w:ilvl w:val="1"/>
+          <w:numId w:val="6"/>
+        </w:numPr>
+      </w:pPr>
+      <w:r>
+        <w:t>Figure 2. Flood plume pictures in the bay</w:t>
+      </w:r>
+    </w:p>
+    <w:p>
+      <w:pPr>
+        <w:pStyle w:val="ListParagraph"/>
+        <w:numPr>
+          <w:ilvl w:val="0"/>
+          <w:numId w:val="6"/>
+        </w:numPr>
+      </w:pPr>
+      <w:r>
         <w:t>Other on-going work includes sediment yield monitoring from watershed, sediment accumulation on the reef, and larger restoration efforts of USCRTF</w:t>
       </w:r>
     </w:p>
     <w:p>
       <w:pPr>
-        <w:pStyle w:val="Heading2"/>
+        <w:pStyle w:val="Heading3"/>
       </w:pPr>
       <w:r>
         <w:t>Methods</w:t>
@@ -384,6 +424,11 @@
       </w:r>
     </w:p>
     <w:p>
+      <w:r>
+        <w:t>Figure 3. Pictures of ADCPs and drifters</w:t>
+      </w:r>
+    </w:p>
+    <w:p>
       <w:pPr>
         <w:rPr>
           <w:b/>
@@ -478,25 +523,10 @@
         <w:t xml:space="preserve"> at 5 sec interval, resampled to 1 min</w:t>
       </w:r>
       <w:r>
-        <w:t xml:space="preserve">; tracks limited to 1 h for Progressive Vectors, </w:t>
-      </w:r>
-      <w:r>
-        <w:t xml:space="preserve">all data for </w:t>
-      </w:r>
-      <w:r>
-        <w:t>EOF’s and Mean Velocity/Residence Time</w:t>
-      </w:r>
-    </w:p>
-    <w:p>
-      <w:pPr>
-        <w:pStyle w:val="ListParagraph"/>
-        <w:numPr>
-          <w:ilvl w:val="0"/>
-          <w:numId w:val="1"/>
-        </w:numPr>
-      </w:pPr>
-      <w:r>
-        <w:t>Drifter data was binned in 100 m x 100 m for analysis</w:t>
+        <w:t xml:space="preserve">; tracks limited to 1 h for </w:t>
+      </w:r>
+      <w:r>
+        <w:t>comparison with ADCP data</w:t>
       </w:r>
     </w:p>
     <w:p>
@@ -585,6 +615,7 @@
         <w:rPr>
           <w:b/>
         </w:rPr>
+        <w:lastRenderedPageBreak/>
         <w:t>Analytical methods</w:t>
       </w:r>
     </w:p>
@@ -631,19 +662,19 @@
       <w:pPr>
         <w:pStyle w:val="ListParagraph"/>
         <w:numPr>
-          <w:ilvl w:val="1"/>
+          <w:ilvl w:val="2"/>
           <w:numId w:val="4"/>
         </w:numPr>
       </w:pPr>
       <w:r>
-        <w:t>mean flows</w:t>
-      </w:r>
-    </w:p>
-    <w:p>
-      <w:pPr>
-        <w:pStyle w:val="ListParagraph"/>
-        <w:numPr>
-          <w:ilvl w:val="1"/>
+        <w:t>mean flow velocity</w:t>
+      </w:r>
+    </w:p>
+    <w:p>
+      <w:pPr>
+        <w:pStyle w:val="ListParagraph"/>
+        <w:numPr>
+          <w:ilvl w:val="2"/>
           <w:numId w:val="4"/>
         </w:numPr>
       </w:pPr>
@@ -660,34 +691,63 @@
         </w:numPr>
       </w:pPr>
       <w:r>
-        <w:lastRenderedPageBreak/>
         <w:t xml:space="preserve">Progressive vectors are used </w:t>
       </w:r>
       <w:r>
         <w:t>to compare flow at ADCP to flow tracks from drifters, show if flow directions and speeds are variable away from ADCPs</w:t>
       </w:r>
       <w:r>
-        <w:t xml:space="preserve">; Drifters are the 1 h drifts, progressive vectors for the ADCP </w:t>
-      </w:r>
-      <w:r>
-        <w:t>calculated</w:t>
+        <w:t xml:space="preserve">; </w:t>
+      </w:r>
+    </w:p>
+    <w:p>
+      <w:pPr>
+        <w:pStyle w:val="ListParagraph"/>
+        <w:numPr>
+          <w:ilvl w:val="0"/>
+          <w:numId w:val="4"/>
+        </w:numPr>
+      </w:pPr>
+      <w:r>
+        <w:t>EOF’s</w:t>
+      </w:r>
+      <w:r>
+        <w:t xml:space="preserve"> show major and minor</w:t>
+      </w:r>
+      <w:r>
+        <w:t xml:space="preserve"> axes of</w:t>
+      </w:r>
+      <w:r>
+        <w:t xml:space="preserve"> flow</w:t>
+      </w:r>
+      <w:r>
+        <w:t xml:space="preserve"> at the ADCP points, and for binned drifter data;</w:t>
       </w:r>
       <w:r>
         <w:t xml:space="preserve"> </w:t>
       </w:r>
-      <w:commentRangeStart w:id="0"/>
-      <w:r>
-        <w:t>by</w:t>
-      </w:r>
-      <w:commentRangeEnd w:id="0"/>
-      <w:r>
-        <w:rPr>
-          <w:rStyle w:val="CommentReference"/>
-        </w:rPr>
-        <w:commentReference w:id="0"/>
-      </w:r>
-      <w:r>
-        <w:t>….</w:t>
+    </w:p>
+    <w:p>
+      <w:pPr>
+        <w:pStyle w:val="ListParagraph"/>
+      </w:pPr>
+      <w:r>
+        <w:t>Mean velocity also calculated and put on EOF; m</w:t>
+      </w:r>
+      <w:r>
+        <w:t xml:space="preserve">ean velocity </w:t>
+      </w:r>
+      <w:r>
+        <w:t xml:space="preserve">of binned drifter data </w:t>
+      </w:r>
+      <w:r>
+        <w:t xml:space="preserve">is calculated </w:t>
+      </w:r>
+      <w:r>
+        <w:t>and compare with ADCP mean velocity to see if short Lagrangian measurements compare to long term ADCP (are mean velocities similar between methods)</w:t>
+      </w:r>
+      <w:r>
+        <w:t xml:space="preserve">; </w:t>
       </w:r>
     </w:p>
     <w:p>
@@ -699,62 +759,6 @@
         </w:numPr>
       </w:pPr>
       <w:r>
-        <w:t>EOF’s</w:t>
-      </w:r>
-      <w:r>
-        <w:t xml:space="preserve"> show major and minor</w:t>
-      </w:r>
-      <w:r>
-        <w:t xml:space="preserve"> axes of</w:t>
-      </w:r>
-      <w:r>
-        <w:t xml:space="preserve"> flow</w:t>
-      </w:r>
-      <w:r>
-        <w:t xml:space="preserve"> at the ADCP points, and for binned drifter data;</w:t>
-      </w:r>
-      <w:r>
-        <w:t xml:space="preserve"> they’re calculated </w:t>
-      </w:r>
-      <w:r>
-        <w:t>by</w:t>
-      </w:r>
-      <w:r>
-        <w:t>….</w:t>
-      </w:r>
-    </w:p>
-    <w:p>
-      <w:pPr>
-        <w:pStyle w:val="ListParagraph"/>
-      </w:pPr>
-      <w:r>
-        <w:t>Mean velocity also calculated and put on EOF; m</w:t>
-      </w:r>
-      <w:r>
-        <w:t xml:space="preserve">ean velocity </w:t>
-      </w:r>
-      <w:r>
-        <w:t xml:space="preserve">of binned drifter data </w:t>
-      </w:r>
-      <w:r>
-        <w:t xml:space="preserve">is calculated </w:t>
-      </w:r>
-      <w:r>
-        <w:t>and compare with ADCP mean velocity to see if short Lagrangian measurements compare to long term ADCP (are mean velocities similar between methods)</w:t>
-      </w:r>
-      <w:r>
-        <w:t xml:space="preserve">; </w:t>
-      </w:r>
-    </w:p>
-    <w:p>
-      <w:pPr>
-        <w:pStyle w:val="ListParagraph"/>
-        <w:numPr>
-          <w:ilvl w:val="0"/>
-          <w:numId w:val="4"/>
-        </w:numPr>
-      </w:pPr>
-      <w:r>
         <w:t>M</w:t>
       </w:r>
       <w:r>
@@ -766,13 +770,19 @@
       <w:r>
         <w:t>used to calculate residence times;</w:t>
       </w:r>
+      <w:r>
+        <w:t xml:space="preserve"> </w:t>
+      </w:r>
     </w:p>
     <w:p>
       <w:pPr>
         <w:pStyle w:val="Heading2"/>
       </w:pPr>
       <w:r>
-        <w:t>Results</w:t>
+        <w:t>R</w:t>
+      </w:r>
+      <w:r>
+        <w:t>ESULTS</w:t>
       </w:r>
     </w:p>
     <w:p>
@@ -792,57 +802,21 @@
         <w:rPr>
           <w:i/>
         </w:rPr>
-        <w:t xml:space="preserve">. Break it out by oceanographic and </w:t>
-      </w:r>
-      <w:proofErr w:type="spellStart"/>
-      <w:r>
-        <w:rPr>
-          <w:i/>
-        </w:rPr>
-        <w:t>meteorologic</w:t>
-      </w:r>
-      <w:proofErr w:type="spellEnd"/>
-      <w:r>
-        <w:rPr>
-          <w:i/>
-        </w:rPr>
-        <w:t xml:space="preserve"> forcing, ADCP data, and drifter data.</w:t>
-      </w:r>
-    </w:p>
-    <w:p>
-      <w:pPr>
-        <w:rPr>
-          <w:b/>
-        </w:rPr>
-      </w:pPr>
-      <w:r>
-        <w:rPr>
-          <w:b/>
-        </w:rPr>
-        <w:t>Oceanographic/</w:t>
-      </w:r>
-      <w:proofErr w:type="spellStart"/>
-      <w:r>
-        <w:rPr>
-          <w:b/>
-        </w:rPr>
-        <w:t>meteorologic</w:t>
-      </w:r>
-      <w:proofErr w:type="spellEnd"/>
-      <w:r>
-        <w:rPr>
-          <w:b/>
-        </w:rPr>
-        <w:t xml:space="preserve"> forcing data-Tide, Wind, </w:t>
-      </w:r>
-      <w:proofErr w:type="gramStart"/>
-      <w:r>
-        <w:rPr>
-          <w:b/>
-        </w:rPr>
-        <w:t>Wave</w:t>
-      </w:r>
-      <w:proofErr w:type="gramEnd"/>
+        <w:t>. Break it out by oceanographic and meteorologic forcing, ADCP data, and drifter data.</w:t>
+      </w:r>
+    </w:p>
+    <w:p>
+      <w:pPr>
+        <w:rPr>
+          <w:b/>
+        </w:rPr>
+      </w:pPr>
+      <w:r>
+        <w:rPr>
+          <w:b/>
+        </w:rPr>
+        <w:t>Oceanographic/meteorologic forcing data-Tide, Wind, Wave</w:t>
+      </w:r>
       <w:r>
         <w:rPr>
           <w:b/>
@@ -914,59 +888,57 @@
           <w:sz w:val="24"/>
           <w:szCs w:val="24"/>
         </w:rPr>
-        <w:t>YD 50-51, tide range</w:t>
-      </w:r>
-      <w:proofErr w:type="gramStart"/>
+        <w:t>YD 50-51, tide range?, wind speed, wave height?</w:t>
+      </w:r>
+    </w:p>
+    <w:p>
+      <w:pPr>
+        <w:pStyle w:val="ListParagraph"/>
+        <w:numPr>
+          <w:ilvl w:val="0"/>
+          <w:numId w:val="5"/>
+        </w:numPr>
+      </w:pPr>
       <w:r>
         <w:rPr>
           <w:color w:val="000000" w:themeColor="text1"/>
           <w:sz w:val="24"/>
           <w:szCs w:val="24"/>
         </w:rPr>
-        <w:t>?,</w:t>
-      </w:r>
-      <w:proofErr w:type="gramEnd"/>
+        <w:t>Wave forcing: YD 52- 55, max wave height</w:t>
+      </w:r>
+    </w:p>
+    <w:p>
+      <w:pPr>
+        <w:pStyle w:val="ListParagraph"/>
+        <w:numPr>
+          <w:ilvl w:val="0"/>
+          <w:numId w:val="5"/>
+        </w:numPr>
+      </w:pPr>
       <w:r>
         <w:rPr>
           <w:color w:val="000000" w:themeColor="text1"/>
           <w:sz w:val="24"/>
           <w:szCs w:val="24"/>
         </w:rPr>
-        <w:t xml:space="preserve"> wind speed, wave height?</w:t>
-      </w:r>
-    </w:p>
-    <w:p>
-      <w:pPr>
-        <w:pStyle w:val="ListParagraph"/>
-        <w:numPr>
-          <w:ilvl w:val="0"/>
-          <w:numId w:val="5"/>
-        </w:numPr>
-      </w:pPr>
+        <w:t>Compare</w:t>
+      </w:r>
       <w:r>
         <w:rPr>
           <w:color w:val="000000" w:themeColor="text1"/>
           <w:sz w:val="24"/>
           <w:szCs w:val="24"/>
         </w:rPr>
-        <w:t>Wave forcing: YD 52- 55, max wave height</w:t>
-      </w:r>
-    </w:p>
-    <w:p>
-      <w:pPr>
-        <w:pStyle w:val="ListParagraph"/>
-        <w:numPr>
-          <w:ilvl w:val="0"/>
-          <w:numId w:val="5"/>
-        </w:numPr>
-      </w:pPr>
+        <w:t>d</w:t>
+      </w:r>
       <w:r>
         <w:rPr>
           <w:color w:val="000000" w:themeColor="text1"/>
           <w:sz w:val="24"/>
           <w:szCs w:val="24"/>
         </w:rPr>
-        <w:t>Compare these conditions to range of annual measurements</w:t>
+        <w:t xml:space="preserve"> these conditions to range of annual measurements</w:t>
       </w:r>
     </w:p>
     <w:p>
@@ -998,78 +970,6 @@
       </w:pPr>
       <w:r>
         <w:t>Data was collected YD 47-55; water level fell below on AS3</w:t>
-      </w:r>
-    </w:p>
-    <w:p>
-      <w:pPr>
-        <w:pStyle w:val="ListParagraph"/>
-        <w:numPr>
-          <w:ilvl w:val="0"/>
-          <w:numId w:val="9"/>
-        </w:numPr>
-      </w:pPr>
-      <w:r>
-        <w:t xml:space="preserve">Max velocity was at AS1, YD </w:t>
-      </w:r>
-      <w:r>
-        <w:t>## in NW direction</w:t>
-      </w:r>
-    </w:p>
-    <w:p>
-      <w:pPr>
-        <w:pStyle w:val="ListParagraph"/>
-        <w:numPr>
-          <w:ilvl w:val="0"/>
-          <w:numId w:val="9"/>
-        </w:numPr>
-      </w:pPr>
-      <w:r>
-        <w:t>AS1 showed more constant flow direction</w:t>
-      </w:r>
-      <w:r>
-        <w:t xml:space="preserve"> and high flow speeds</w:t>
-      </w:r>
-    </w:p>
-    <w:p>
-      <w:pPr>
-        <w:pStyle w:val="ListParagraph"/>
-        <w:numPr>
-          <w:ilvl w:val="0"/>
-          <w:numId w:val="9"/>
-        </w:numPr>
-      </w:pPr>
-      <w:r>
-        <w:t>AS2 showed fairly constant flow direction except during TIDE; flow speed was responsive to wind and wave forcing, highest during high wave conditions</w:t>
-      </w:r>
-    </w:p>
-    <w:p>
-      <w:pPr>
-        <w:pStyle w:val="ListParagraph"/>
-        <w:numPr>
-          <w:ilvl w:val="0"/>
-          <w:numId w:val="9"/>
-        </w:numPr>
-      </w:pPr>
-      <w:r>
-        <w:t>AS3 showed extremely variable directions and</w:t>
-      </w:r>
-      <w:r>
-        <w:t xml:space="preserve"> slow</w:t>
-      </w:r>
-      <w:r>
-        <w:t xml:space="preserve"> flow speeds</w:t>
-      </w:r>
-    </w:p>
-    <w:p>
-      <w:pPr>
-        <w:pStyle w:val="ListParagraph"/>
-        <w:numPr>
-          <w:ilvl w:val="0"/>
-          <w:numId w:val="9"/>
-        </w:numPr>
-      </w:pPr>
-      <w:r>
-        <w:t>AS1 shows modulating effect of tide stage on wave-forced flow YD 52-55</w:t>
       </w:r>
     </w:p>
     <w:p>
@@ -1093,10 +993,7 @@
         </w:numPr>
       </w:pPr>
       <w:r>
-        <w:t>Tide forcing</w:t>
-      </w:r>
-      <w:r>
-        <w:t xml:space="preserve"> showed slower flow speeds, more variable direction</w:t>
+        <w:t>Tide forcing showed slower flow speeds, more variable direction</w:t>
       </w:r>
     </w:p>
     <w:p>
@@ -1108,10 +1005,7 @@
         </w:numPr>
       </w:pPr>
       <w:r>
-        <w:t>Wind forcing</w:t>
-      </w:r>
-      <w:r>
-        <w:t xml:space="preserve"> showed slower flow speeds, more variable direction</w:t>
+        <w:t>Wind forcing showed slower flow speeds, more variable direction</w:t>
       </w:r>
     </w:p>
     <w:p>
@@ -1123,10 +1017,79 @@
         </w:numPr>
       </w:pPr>
       <w:r>
-        <w:t>Wave forcing</w:t>
-      </w:r>
-      <w:r>
-        <w:t xml:space="preserve"> showed faster flow speeds, more constant direction</w:t>
+        <w:t>Wave forcing showed faster flow speeds, more constant direction</w:t>
+      </w:r>
+    </w:p>
+    <w:p>
+      <w:pPr>
+        <w:pStyle w:val="ListParagraph"/>
+        <w:numPr>
+          <w:ilvl w:val="0"/>
+          <w:numId w:val="9"/>
+        </w:numPr>
+      </w:pPr>
+      <w:r>
+        <w:t xml:space="preserve">Max velocity was at AS1, YD </w:t>
+      </w:r>
+      <w:r>
+        <w:t>## in NW direction</w:t>
+      </w:r>
+    </w:p>
+    <w:p>
+      <w:pPr>
+        <w:pStyle w:val="ListParagraph"/>
+        <w:numPr>
+          <w:ilvl w:val="0"/>
+          <w:numId w:val="9"/>
+        </w:numPr>
+      </w:pPr>
+      <w:r>
+        <w:t>AS1 showed more constant flow direction</w:t>
+      </w:r>
+      <w:r>
+        <w:t xml:space="preserve"> and high flow speeds</w:t>
+      </w:r>
+    </w:p>
+    <w:p>
+      <w:pPr>
+        <w:pStyle w:val="ListParagraph"/>
+        <w:numPr>
+          <w:ilvl w:val="0"/>
+          <w:numId w:val="9"/>
+        </w:numPr>
+      </w:pPr>
+      <w:r>
+        <w:t>AS2 showed fairly constant flow direction except during TIDE; flow speed was responsive to wind and wave forcing, highest during high wave conditions</w:t>
+      </w:r>
+    </w:p>
+    <w:p>
+      <w:pPr>
+        <w:pStyle w:val="ListParagraph"/>
+        <w:numPr>
+          <w:ilvl w:val="0"/>
+          <w:numId w:val="9"/>
+        </w:numPr>
+      </w:pPr>
+      <w:r>
+        <w:t>AS3 showed extremely variable directions and</w:t>
+      </w:r>
+      <w:r>
+        <w:t xml:space="preserve"> slow</w:t>
+      </w:r>
+      <w:r>
+        <w:t xml:space="preserve"> flow speeds</w:t>
+      </w:r>
+    </w:p>
+    <w:p>
+      <w:pPr>
+        <w:pStyle w:val="ListParagraph"/>
+        <w:numPr>
+          <w:ilvl w:val="0"/>
+          <w:numId w:val="9"/>
+        </w:numPr>
+      </w:pPr>
+      <w:r>
+        <w:t>AS1 shows modulating effect of tide stage on wave-forced flow YD 52-55</w:t>
       </w:r>
     </w:p>
     <w:p>
@@ -1178,6 +1141,7 @@
         </w:numPr>
       </w:pPr>
       <w:r>
+        <w:lastRenderedPageBreak/>
         <w:t>Drifter tracks covered nearly the whole bay</w:t>
       </w:r>
       <w:r>
@@ -1223,14 +1187,8 @@
         </w:numPr>
       </w:pPr>
       <w:r>
-        <w:lastRenderedPageBreak/>
-        <w:t xml:space="preserve">lowest speeds clustered around northwest corner of bay, near </w:t>
-      </w:r>
-      <w:proofErr w:type="spellStart"/>
-      <w:r>
-        <w:t>streammouth</w:t>
-      </w:r>
-      <w:proofErr w:type="spellEnd"/>
+        <w:t>lowest speeds clustered around northwest corner of bay, near streammouth</w:t>
+      </w:r>
     </w:p>
     <w:p>
       <w:pPr>
@@ -1308,13 +1266,8 @@
         <w:t>, especi</w:t>
       </w:r>
       <w:r>
-        <w:t xml:space="preserve">ally on the northern reef; </w:t>
-      </w:r>
-      <w:proofErr w:type="spellStart"/>
-      <w:r>
-        <w:t>ASthree</w:t>
-      </w:r>
-      <w:proofErr w:type="spellEnd"/>
+        <w:t>ally on the northern reef; ASthree</w:t>
+      </w:r>
       <w:r>
         <w:t xml:space="preserve"> compares poorly with Lagrangian drifter, AS2 is better but still </w:t>
       </w:r>
@@ -1358,15 +1311,13 @@
         <w:t>Wave</w:t>
       </w:r>
       <w:r>
-        <w:t>: longer progressive vectors show faster flow speeds at all locations; Drifters show overall coherent flow pattern flushing the bay but ADCPs go ashore or straight onshore; AS1 shows transport into ‘ava channel, flow coming all the way from AS1 to flush out that area? All drifters out of ‘</w:t>
-      </w:r>
-      <w:proofErr w:type="gramStart"/>
-      <w:r>
-        <w:t>ava</w:t>
-      </w:r>
-      <w:proofErr w:type="gramEnd"/>
-      <w:r>
-        <w:t xml:space="preserve"> channel after 1 h = flushing time?</w:t>
+        <w:t xml:space="preserve">: longer progressive vectors show faster flow speeds at all locations; Drifters show overall coherent flow pattern flushing the bay but ADCPs go ashore or straight onshore; AS1 shows transport into ‘ava channel, flow coming all the way from AS1 to flush out </w:t>
+      </w:r>
+      <w:r>
+        <w:t xml:space="preserve">that area? All drifters out of </w:t>
+      </w:r>
+      <w:r>
+        <w:t>ava channel after 1 h = flushing time?</w:t>
       </w:r>
     </w:p>
     <w:p>
@@ -1424,116 +1375,7 @@
         </w:rPr>
       </w:pPr>
       <w:r>
-        <w:t>ADCP more ellipsoid at AS1 and AS2, more circular at AS3,  same as drifters</w:t>
-      </w:r>
-    </w:p>
-    <w:p>
-      <w:pPr>
-        <w:pStyle w:val="ListParagraph"/>
-        <w:numPr>
-          <w:ilvl w:val="0"/>
-          <w:numId w:val="11"/>
-        </w:numPr>
-        <w:rPr>
-          <w:b/>
-        </w:rPr>
-      </w:pPr>
-      <w:r>
-        <w:t>ADCP mean vectors pretty similar directions for all forcings, mean speed much higher for Wave</w:t>
-      </w:r>
-    </w:p>
-    <w:p>
-      <w:pPr>
-        <w:pStyle w:val="ListParagraph"/>
-        <w:numPr>
-          <w:ilvl w:val="0"/>
-          <w:numId w:val="11"/>
-        </w:numPr>
-        <w:rPr>
-          <w:b/>
-        </w:rPr>
-      </w:pPr>
-      <w:r>
-        <w:t>Drifters, mean directions capture the overall flow pattern including the seaward flow through the ‘ava; ADCP’s show only shoreward transport</w:t>
-      </w:r>
-    </w:p>
-    <w:p>
-      <w:pPr>
-        <w:pStyle w:val="ListParagraph"/>
-        <w:numPr>
-          <w:ilvl w:val="0"/>
-          <w:numId w:val="11"/>
-        </w:numPr>
-        <w:rPr>
-          <w:b/>
-        </w:rPr>
-      </w:pPr>
-      <w:r>
-        <w:t>Tide: ADCP less ellipsoid EOF’s, short mean vector shows slow speeds; drifters show overall clockwise flow across southern reef into ‘ava and out to sea, EOF’s more ellipsoid near reef crest, more circular in deep pools and ‘ava</w:t>
-      </w:r>
-    </w:p>
-    <w:p>
-      <w:pPr>
-        <w:pStyle w:val="ListParagraph"/>
-        <w:numPr>
-          <w:ilvl w:val="0"/>
-          <w:numId w:val="11"/>
-        </w:numPr>
-        <w:rPr>
-          <w:b/>
-        </w:rPr>
-      </w:pPr>
-      <w:r>
-        <w:t>Wind: ADCP EOF’s more ellipsoid than Tide</w:t>
-      </w:r>
-      <w:r>
-        <w:t>, but slower mean speed; drifter EOF’s same flow pattern (directions) but EOF’s are smaller which means slower flows in deep pools</w:t>
-      </w:r>
-    </w:p>
-    <w:p>
-      <w:pPr>
-        <w:pStyle w:val="ListParagraph"/>
-        <w:numPr>
-          <w:ilvl w:val="0"/>
-          <w:numId w:val="11"/>
-        </w:numPr>
-        <w:rPr>
-          <w:b/>
-        </w:rPr>
-      </w:pPr>
-      <w:r>
-        <w:t>Wave: Faster mean  speeds for all, except AS1; EOF’s pretty similar pattern to others, clockwise coherent flow; clearly flowing out ‘ava channel</w:t>
-      </w:r>
-    </w:p>
-    <w:p>
-      <w:pPr>
-        <w:rPr>
-          <w:b/>
-        </w:rPr>
-      </w:pPr>
-      <w:r>
-        <w:rPr>
-          <w:b/>
-        </w:rPr>
-        <w:t>Residence Times</w:t>
-      </w:r>
-      <w:r>
-        <w:rPr>
-          <w:b/>
-        </w:rPr>
-        <w:t xml:space="preserve"> (Figure 9)</w:t>
-      </w:r>
-    </w:p>
-    <w:p>
-      <w:pPr>
-        <w:pStyle w:val="ListParagraph"/>
-        <w:numPr>
-          <w:ilvl w:val="0"/>
-          <w:numId w:val="11"/>
-        </w:numPr>
-      </w:pPr>
-      <w:r>
-        <w:t>Overall:</w:t>
+        <w:t>Overall patterns:</w:t>
       </w:r>
     </w:p>
     <w:p>
@@ -1548,10 +1390,7 @@
         </w:rPr>
       </w:pPr>
       <w:r>
-        <w:t xml:space="preserve">Tide: </w:t>
-      </w:r>
-      <w:r>
-        <w:t>highest residence time, highest over the northern reef</w:t>
+        <w:t>ADCP more ellipsoid at AS1 and AS2, more circular at AS3,  same as drifters</w:t>
       </w:r>
     </w:p>
     <w:p>
@@ -1561,12 +1400,12 @@
           <w:ilvl w:val="1"/>
           <w:numId w:val="11"/>
         </w:numPr>
-      </w:pPr>
-      <w:r>
-        <w:t>W</w:t>
-      </w:r>
-      <w:r>
-        <w:t>ind: high residence time on northern reef</w:t>
+        <w:rPr>
+          <w:b/>
+        </w:rPr>
+      </w:pPr>
+      <w:r>
+        <w:t>ADCP mean vectors pretty similar directions for all forcings, mean speed much higher for Wave</w:t>
       </w:r>
     </w:p>
     <w:p>
@@ -1576,6 +1415,167 @@
           <w:ilvl w:val="1"/>
           <w:numId w:val="11"/>
         </w:numPr>
+        <w:rPr>
+          <w:b/>
+        </w:rPr>
+      </w:pPr>
+      <w:r>
+        <w:t>Drifters, mean directions capture the overall flow pattern includin</w:t>
+      </w:r>
+      <w:r>
+        <w:t xml:space="preserve">g the seaward flow through the </w:t>
+      </w:r>
+      <w:r>
+        <w:t>ava; ADCP’s show only shoreward transport</w:t>
+      </w:r>
+    </w:p>
+    <w:p>
+      <w:pPr>
+        <w:pStyle w:val="ListParagraph"/>
+        <w:numPr>
+          <w:ilvl w:val="1"/>
+          <w:numId w:val="11"/>
+        </w:numPr>
+        <w:rPr>
+          <w:b/>
+        </w:rPr>
+      </w:pPr>
+      <w:r>
+        <w:t>Flow speeds of drifters, flow speeds of ADCP under different forcings</w:t>
+      </w:r>
+    </w:p>
+    <w:p>
+      <w:pPr>
+        <w:pStyle w:val="ListParagraph"/>
+        <w:numPr>
+          <w:ilvl w:val="0"/>
+          <w:numId w:val="11"/>
+        </w:numPr>
+        <w:rPr>
+          <w:b/>
+        </w:rPr>
+      </w:pPr>
+      <w:r>
+        <w:t>Tide: ADCP less ellipsoid EOF’s, short mean vector shows slow speeds; drifters show overall clockwise flow across southern reef into ‘ava and out to sea, EOF’s more ellipsoid near reef crest, more circular in deep pools and ‘ava</w:t>
+      </w:r>
+    </w:p>
+    <w:p>
+      <w:pPr>
+        <w:pStyle w:val="ListParagraph"/>
+        <w:numPr>
+          <w:ilvl w:val="0"/>
+          <w:numId w:val="11"/>
+        </w:numPr>
+        <w:rPr>
+          <w:b/>
+        </w:rPr>
+      </w:pPr>
+      <w:r>
+        <w:t>Wind: ADCP EOF’s more ellipsoid than Tide</w:t>
+      </w:r>
+      <w:r>
+        <w:t>, but slower mean speed; drifter EOF’s same flow pattern (directions) but EOF’s are smaller which means slower flows in deep pools</w:t>
+      </w:r>
+      <w:r>
+        <w:t>; flow piles up in northwest corner or just low data density and short drift times?</w:t>
+      </w:r>
+    </w:p>
+    <w:p>
+      <w:pPr>
+        <w:pStyle w:val="ListParagraph"/>
+        <w:numPr>
+          <w:ilvl w:val="0"/>
+          <w:numId w:val="11"/>
+        </w:numPr>
+        <w:rPr>
+          <w:b/>
+        </w:rPr>
+      </w:pPr>
+      <w:r>
+        <w:t xml:space="preserve">Wave: Faster </w:t>
+      </w:r>
+      <w:r>
+        <w:t>mean  speeds for all, except AS3</w:t>
+      </w:r>
+      <w:r>
+        <w:t>; EOF’s pretty similar pattern to others, clockwise coherent flow; clearly flowing out ava channel</w:t>
+      </w:r>
+      <w:r>
+        <w:t>. Flow at AS2 and backreef pools increased from breaking waves on reef crest near ava</w:t>
+      </w:r>
+    </w:p>
+    <w:p>
+      <w:pPr>
+        <w:rPr>
+          <w:b/>
+        </w:rPr>
+      </w:pPr>
+      <w:r>
+        <w:rPr>
+          <w:b/>
+        </w:rPr>
+        <w:lastRenderedPageBreak/>
+        <w:t>Residence Times</w:t>
+      </w:r>
+      <w:r>
+        <w:rPr>
+          <w:b/>
+        </w:rPr>
+        <w:t xml:space="preserve"> (Figure 9)</w:t>
+      </w:r>
+    </w:p>
+    <w:p>
+      <w:pPr>
+        <w:pStyle w:val="ListParagraph"/>
+        <w:numPr>
+          <w:ilvl w:val="0"/>
+          <w:numId w:val="11"/>
+        </w:numPr>
+      </w:pPr>
+      <w:r>
+        <w:t>Overall:</w:t>
+      </w:r>
+    </w:p>
+    <w:p>
+      <w:pPr>
+        <w:pStyle w:val="ListParagraph"/>
+        <w:numPr>
+          <w:ilvl w:val="1"/>
+          <w:numId w:val="11"/>
+        </w:numPr>
+        <w:rPr>
+          <w:b/>
+        </w:rPr>
+      </w:pPr>
+      <w:r>
+        <w:t xml:space="preserve">Tide: </w:t>
+      </w:r>
+      <w:r>
+        <w:t>highest residence time, highest over the northern reef</w:t>
+      </w:r>
+    </w:p>
+    <w:p>
+      <w:pPr>
+        <w:pStyle w:val="ListParagraph"/>
+        <w:numPr>
+          <w:ilvl w:val="1"/>
+          <w:numId w:val="11"/>
+        </w:numPr>
+      </w:pPr>
+      <w:r>
+        <w:t>W</w:t>
+      </w:r>
+      <w:r>
+        <w:t>ind: high residence time on northern reef</w:t>
+      </w:r>
+    </w:p>
+    <w:p>
+      <w:pPr>
+        <w:pStyle w:val="ListParagraph"/>
+        <w:numPr>
+          <w:ilvl w:val="1"/>
+          <w:numId w:val="11"/>
+        </w:numPr>
       </w:pPr>
       <w:r>
         <w:t>Wave: lowest residence times over pretty much the whole reef, a few spots of higher residence times on northwest corner of the bay</w:t>
@@ -1590,15 +1590,7 @@
         </w:numPr>
       </w:pPr>
       <w:r>
-        <w:t>Mean flow speeds from ADCP for AS1 during Tide, Wind and Wave forcing were</w:t>
-      </w:r>
-      <w:proofErr w:type="gramStart"/>
-      <w:r>
-        <w:t>: ;</w:t>
-      </w:r>
-      <w:proofErr w:type="gramEnd"/>
-      <w:r>
-        <w:t xml:space="preserve"> for AS2 they were: , for AS3 they were: ; and they compare to Drifters…. Table with RMSE, % difference?</w:t>
+        <w:t>Mean flow speeds from ADCP for AS1 during Tide, Wind and Wave forcing were: ; for AS2 they were: , for AS3 they were: ; and they compare to Drifters…. Table with RMSE, % difference?</w:t>
       </w:r>
     </w:p>
     <w:p>
@@ -1611,7 +1603,7 @@
         <w:pStyle w:val="Heading2"/>
       </w:pPr>
       <w:r>
-        <w:t>Discussion</w:t>
+        <w:t>DISCUSSION</w:t>
       </w:r>
     </w:p>
     <w:p>
@@ -1673,7 +1665,7 @@
         </w:numPr>
       </w:pPr>
       <w:r>
-        <w:t>Flow direction at AS1 deflected north by shore, at AS2 straight for deep pools</w:t>
+        <w:t>Flow directions more variable on northern reef</w:t>
       </w:r>
     </w:p>
     <w:p>
@@ -1685,23 +1677,58 @@
         </w:numPr>
       </w:pPr>
       <w:r>
-        <w:t>Flow speed at AS2 affected by higher waves breaking on the nearby wave crest</w:t>
-      </w:r>
-      <w:bookmarkStart w:id="1" w:name="_GoBack"/>
-      <w:bookmarkEnd w:id="1"/>
-    </w:p>
-    <w:p>
-      <w:pPr>
-        <w:rPr>
-          <w:b/>
-        </w:rPr>
-      </w:pPr>
-      <w:r>
-        <w:rPr>
-          <w:b/>
-        </w:rPr>
-        <w:t>Patterns observed under different forcings and why</w:t>
-      </w:r>
+        <w:t>Lowest speeds, highest res time in northwest corner</w:t>
+      </w:r>
+    </w:p>
+    <w:p>
+      <w:pPr>
+        <w:rPr>
+          <w:del w:id="0" w:author="Alex Messina" w:date="2015-05-04T08:13:00Z"/>
+          <w:b/>
+        </w:rPr>
+      </w:pPr>
+      <w:del w:id="1" w:author="Alex Messina" w:date="2015-05-04T08:13:00Z">
+        <w:r>
+          <w:rPr>
+            <w:b/>
+          </w:rPr>
+          <w:delText>Patterns observed under different forcings and why</w:delText>
+        </w:r>
+      </w:del>
+    </w:p>
+    <w:p>
+      <w:pPr>
+        <w:pStyle w:val="ListParagraph"/>
+        <w:numPr>
+          <w:ilvl w:val="0"/>
+          <w:numId w:val="12"/>
+        </w:numPr>
+        <w:rPr>
+          <w:del w:id="2" w:author="Alex Messina" w:date="2015-05-04T08:13:00Z"/>
+        </w:rPr>
+      </w:pPr>
+      <w:del w:id="3" w:author="Alex Messina" w:date="2015-05-04T08:13:00Z">
+        <w:r>
+          <w:delText>Flow direction at AS1 deflected north by shore, at AS2 straight for deep pools</w:delText>
+        </w:r>
+      </w:del>
+    </w:p>
+    <w:p>
+      <w:pPr>
+        <w:pStyle w:val="ListParagraph"/>
+        <w:numPr>
+          <w:ilvl w:val="0"/>
+          <w:numId w:val="12"/>
+        </w:numPr>
+        <w:rPr>
+          <w:del w:id="4" w:author="Alex Messina" w:date="2015-05-04T08:13:00Z"/>
+        </w:rPr>
+      </w:pPr>
+      <w:del w:id="5" w:author="Alex Messina" w:date="2015-05-04T08:13:00Z">
+        <w:r>
+          <w:delText>Flow speed at AS2 affected by higher waves breaking on the nearby wave crest</w:delText>
+        </w:r>
+      </w:del>
     </w:p>
     <w:p>
       <w:pPr>
@@ -1710,13 +1737,18 @@
           <w:ilvl w:val="0"/>
           <w:numId w:val="5"/>
         </w:numPr>
-      </w:pPr>
-      <w:r>
-        <w:t>Tide:</w:t>
-      </w:r>
-      <w:r>
-        <w:t xml:space="preserve"> </w:t>
-      </w:r>
+        <w:rPr>
+          <w:del w:id="6" w:author="Alex Messina" w:date="2015-05-04T08:13:00Z"/>
+        </w:rPr>
+      </w:pPr>
+      <w:del w:id="7" w:author="Alex Messina" w:date="2015-05-04T08:13:00Z">
+        <w:r>
+          <w:delText>Tide:</w:delText>
+        </w:r>
+        <w:r>
+          <w:delText xml:space="preserve"> </w:delText>
+        </w:r>
+      </w:del>
     </w:p>
     <w:p>
       <w:pPr>
@@ -1725,10 +1757,15 @@
           <w:ilvl w:val="1"/>
           <w:numId w:val="5"/>
         </w:numPr>
-      </w:pPr>
-      <w:r>
-        <w:t>More variable directions than Wind or Wave forcing, but higher speed than Wind forcing (longer tracks)</w:t>
-      </w:r>
+        <w:rPr>
+          <w:del w:id="8" w:author="Alex Messina" w:date="2015-05-04T08:13:00Z"/>
+        </w:rPr>
+      </w:pPr>
+      <w:del w:id="9" w:author="Alex Messina" w:date="2015-05-04T08:13:00Z">
+        <w:r>
+          <w:delText>More variable directions than Wind or Wave forcing, but higher speed than Wind forcing (longer tracks)</w:delText>
+        </w:r>
+      </w:del>
     </w:p>
     <w:p>
       <w:pPr>
@@ -1737,10 +1774,15 @@
           <w:ilvl w:val="1"/>
           <w:numId w:val="5"/>
         </w:numPr>
-      </w:pPr>
-      <w:r>
-        <w:t>Cross-reef tracks observed where onshore wind and waves are absent</w:t>
-      </w:r>
+        <w:rPr>
+          <w:del w:id="10" w:author="Alex Messina" w:date="2015-05-04T08:13:00Z"/>
+        </w:rPr>
+      </w:pPr>
+      <w:del w:id="11" w:author="Alex Messina" w:date="2015-05-04T08:13:00Z">
+        <w:r>
+          <w:delText>Cross-reef tracks observed where onshore wind and waves are absent</w:delText>
+        </w:r>
+      </w:del>
     </w:p>
     <w:p>
       <w:pPr>
@@ -1749,10 +1791,15 @@
           <w:ilvl w:val="1"/>
           <w:numId w:val="5"/>
         </w:numPr>
-      </w:pPr>
-      <w:r>
-        <w:t>Under low waves, short periods of variable winds moved drifters from northern to southern reef</w:t>
-      </w:r>
+        <w:rPr>
+          <w:del w:id="12" w:author="Alex Messina" w:date="2015-05-04T08:13:00Z"/>
+        </w:rPr>
+      </w:pPr>
+      <w:del w:id="13" w:author="Alex Messina" w:date="2015-05-04T08:13:00Z">
+        <w:r>
+          <w:delText>Under low waves, short periods of variable winds moved drifters from northern to southern reef</w:delText>
+        </w:r>
+      </w:del>
     </w:p>
     <w:p>
       <w:pPr>
@@ -1761,10 +1808,15 @@
           <w:ilvl w:val="0"/>
           <w:numId w:val="5"/>
         </w:numPr>
-      </w:pPr>
-      <w:r>
-        <w:t>Wind:</w:t>
-      </w:r>
+        <w:rPr>
+          <w:del w:id="14" w:author="Alex Messina" w:date="2015-05-04T08:13:00Z"/>
+        </w:rPr>
+      </w:pPr>
+      <w:del w:id="15" w:author="Alex Messina" w:date="2015-05-04T08:13:00Z">
+        <w:r>
+          <w:delText>Wind:</w:delText>
+        </w:r>
+      </w:del>
     </w:p>
     <w:p>
       <w:pPr>
@@ -1773,10 +1825,15 @@
           <w:ilvl w:val="1"/>
           <w:numId w:val="5"/>
         </w:numPr>
-      </w:pPr>
-      <w:r>
-        <w:t>Piles up water in northwest corner</w:t>
-      </w:r>
+        <w:rPr>
+          <w:del w:id="16" w:author="Alex Messina" w:date="2015-05-04T08:13:00Z"/>
+        </w:rPr>
+      </w:pPr>
+      <w:del w:id="17" w:author="Alex Messina" w:date="2015-05-04T08:13:00Z">
+        <w:r>
+          <w:delText>Piles up water in northwest corner</w:delText>
+        </w:r>
+      </w:del>
     </w:p>
     <w:p>
       <w:pPr>
@@ -1785,10 +1842,15 @@
           <w:ilvl w:val="1"/>
           <w:numId w:val="5"/>
         </w:numPr>
-      </w:pPr>
-      <w:r>
-        <w:t>Slows down flows only at surface? What about subsurface flows?</w:t>
-      </w:r>
+        <w:rPr>
+          <w:del w:id="18" w:author="Alex Messina" w:date="2015-05-04T08:13:00Z"/>
+        </w:rPr>
+      </w:pPr>
+      <w:del w:id="19" w:author="Alex Messina" w:date="2015-05-04T08:13:00Z">
+        <w:r>
+          <w:delText>Slows down flows only at surface? What about subsurface flows?</w:delText>
+        </w:r>
+      </w:del>
     </w:p>
     <w:p>
       <w:pPr>
@@ -1797,10 +1859,15 @@
           <w:ilvl w:val="0"/>
           <w:numId w:val="5"/>
         </w:numPr>
-      </w:pPr>
-      <w:r>
-        <w:t>Wave:</w:t>
-      </w:r>
+        <w:rPr>
+          <w:del w:id="20" w:author="Alex Messina" w:date="2015-05-04T08:13:00Z"/>
+        </w:rPr>
+      </w:pPr>
+      <w:del w:id="21" w:author="Alex Messina" w:date="2015-05-04T08:13:00Z">
+        <w:r>
+          <w:delText>Wave:</w:delText>
+        </w:r>
+      </w:del>
     </w:p>
     <w:p>
       <w:pPr>
@@ -1809,10 +1876,15 @@
           <w:ilvl w:val="1"/>
           <w:numId w:val="5"/>
         </w:numPr>
-      </w:pPr>
-      <w:r>
-        <w:t>Coherent clock-wise flow</w:t>
-      </w:r>
+        <w:rPr>
+          <w:del w:id="22" w:author="Alex Messina" w:date="2015-05-04T08:13:00Z"/>
+        </w:rPr>
+      </w:pPr>
+      <w:del w:id="23" w:author="Alex Messina" w:date="2015-05-04T08:13:00Z">
+        <w:r>
+          <w:delText>Coherent clock-wise flow</w:delText>
+        </w:r>
+      </w:del>
     </w:p>
     <w:p>
       <w:pPr>
@@ -1821,10 +1893,19 @@
           <w:ilvl w:val="1"/>
           <w:numId w:val="5"/>
         </w:numPr>
-      </w:pPr>
-      <w:r>
-        <w:t>Breaking waves over the northern reef don’t appear to flush the reef, it looks like the flow sweeps up from the southwest over the northern reef</w:t>
-      </w:r>
+        <w:rPr>
+          <w:del w:id="24" w:author="Alex Messina" w:date="2015-05-04T08:13:00Z"/>
+        </w:rPr>
+      </w:pPr>
+      <w:del w:id="25" w:author="Alex Messina" w:date="2015-05-04T08:13:00Z">
+        <w:r>
+          <w:delText>Breaking waves over the northern reef don’t appear to flush the reef, it looks like the flow sweeps up from the southwest over the northern reef</w:delText>
+        </w:r>
+      </w:del>
+    </w:p>
+    <w:p>
+      <w:bookmarkStart w:id="26" w:name="_GoBack"/>
+      <w:bookmarkEnd w:id="26"/>
     </w:p>
     <w:p>
       <w:pPr>
@@ -1848,8 +1929,65 @@
         </w:numPr>
       </w:pPr>
       <w:r>
-        <w:t xml:space="preserve">Progressive vectors </w:t>
-      </w:r>
+        <w:t xml:space="preserve">Both Eulerian and Lagrangian methods showed the main differences between the north and south reefs: flow speeds are slower and flow directions more variable over the north reef than the south reef; but Lagrangian methods resolved the general flow pattern of the bay much </w:t>
+      </w:r>
+      <w:r>
+        <w:lastRenderedPageBreak/>
+        <w:t>better. Eulerian shows all flow shoreward, Lagrangian shows flow across reef in</w:t>
+      </w:r>
+      <w:r>
+        <w:t xml:space="preserve">to </w:t>
+      </w:r>
+      <w:r>
+        <w:t>ava and out to sea</w:t>
+      </w:r>
+      <w:r>
+        <w:t xml:space="preserve">. </w:t>
+      </w:r>
+      <w:r>
+        <w:t>Several unique flow features shown by Lagrangian measurements</w:t>
+      </w:r>
+    </w:p>
+    <w:p>
+      <w:pPr>
+        <w:pStyle w:val="ListParagraph"/>
+        <w:numPr>
+          <w:ilvl w:val="0"/>
+          <w:numId w:val="5"/>
+        </w:numPr>
+      </w:pPr>
+      <w:r>
+        <w:t>Contrary to study in Molokai, flow was slower in deep pools and ava. However ava flow speeds not constant; compare to Hench ADCP in channel</w:t>
+      </w:r>
+    </w:p>
+    <w:p>
+      <w:pPr>
+        <w:pStyle w:val="ListParagraph"/>
+        <w:numPr>
+          <w:ilvl w:val="0"/>
+          <w:numId w:val="5"/>
+        </w:numPr>
+      </w:pPr>
+      <w:r>
+        <w:t>Lagrangian measured higher flow speeds than Eulerian, possibly because Eulerian measures deeper flows</w:t>
+      </w:r>
+    </w:p>
+    <w:p>
+      <w:pPr>
+        <w:pStyle w:val="ListParagraph"/>
+        <w:numPr>
+          <w:ilvl w:val="0"/>
+          <w:numId w:val="5"/>
+        </w:numPr>
+        <w:rPr>
+          <w:del w:id="27" w:author="Alex Messina" w:date="2015-05-04T07:57:00Z"/>
+        </w:rPr>
+      </w:pPr>
+      <w:del w:id="28" w:author="Alex Messina" w:date="2015-05-04T07:57:00Z">
+        <w:r>
+          <w:delText xml:space="preserve">Progressive vectors </w:delText>
+        </w:r>
+      </w:del>
     </w:p>
     <w:p>
       <w:pPr>
@@ -1858,16 +1996,15 @@
           <w:ilvl w:val="1"/>
           <w:numId w:val="5"/>
         </w:numPr>
-      </w:pPr>
-      <w:r>
-        <w:t xml:space="preserve">showed that Lagrangian captured the flow patterns better, and the flow </w:t>
-      </w:r>
-      <w:r>
-        <w:t>directions</w:t>
-      </w:r>
-      <w:r>
-        <w:t xml:space="preserve"> were influenced by the reef/shore morphology</w:t>
-      </w:r>
+        <w:rPr>
+          <w:del w:id="29" w:author="Alex Messina" w:date="2015-05-04T07:57:00Z"/>
+        </w:rPr>
+      </w:pPr>
+      <w:del w:id="30" w:author="Alex Messina" w:date="2015-05-04T07:57:00Z">
+        <w:r>
+          <w:delText>showed that Lagrangian captured the flow patterns better, and the flow directions were influenced by the reef/shore morphology</w:delText>
+        </w:r>
+      </w:del>
     </w:p>
     <w:p>
       <w:pPr>
@@ -1877,29 +2014,13 @@
           <w:numId w:val="5"/>
         </w:numPr>
       </w:pPr>
-      <w:r>
-        <w:t>Lengths of progressive vectors similar to drifters at AS1 and AS2,  not at AS3, especially for Tide and less  so for Wind</w:t>
-      </w:r>
-    </w:p>
-    <w:p>
-      <w:pPr>
-        <w:pStyle w:val="ListParagraph"/>
-        <w:numPr>
-          <w:ilvl w:val="0"/>
-          <w:numId w:val="5"/>
-        </w:numPr>
-      </w:pPr>
-      <w:r>
-        <w:t xml:space="preserve">Both </w:t>
-      </w:r>
-      <w:r>
-        <w:t xml:space="preserve">Eulerian and Lagrangian </w:t>
-      </w:r>
-      <w:r>
-        <w:t>methods showed the main differences between the north and south reefs: flow speeds are slower and flow directions more variable over the north reef than the south reef</w:t>
-      </w:r>
-      <w:r>
-        <w:t>; but Lagrangian methods resolved the general flow pattern of the bay much better. Eulerian shows all flow shoreward, Lagrangian shows flow across reef into ‘ava and out to sea</w:t>
+      <w:del w:id="31" w:author="Alex Messina" w:date="2015-05-04T07:57:00Z">
+        <w:r>
+          <w:delText>Lengths of progressive vectors similar to drifters at AS1 and AS2,  not at AS3, especially for Tide and less  so for Win</w:delText>
+        </w:r>
+      </w:del>
+      <w:r>
+        <w:t>d</w:t>
       </w:r>
     </w:p>
     <w:p>
@@ -1937,7 +2058,6 @@
         <w:rPr>
           <w:i/>
         </w:rPr>
-        <w:lastRenderedPageBreak/>
         <w:t>Wrap it all up with the big take-away message</w:t>
       </w:r>
       <w:r>
@@ -1997,33 +2117,6 @@
 </w:document>
 </file>
 
-<file path=word/comments.xml><?xml version="1.0" encoding="utf-8"?>
-<w:comments xmlns:wpc="http://schemas.microsoft.com/office/word/2010/wordprocessingCanvas" xmlns:mc="http://schemas.openxmlformats.org/markup-compatibility/2006" xmlns:o="urn:schemas-microsoft-com:office:office" xmlns:r="http://schemas.openxmlformats.org/officeDocument/2006/relationships" xmlns:m="http://schemas.openxmlformats.org/officeDocument/2006/math" xmlns:v="urn:schemas-microsoft-com:vml" xmlns:wp14="http://schemas.microsoft.com/office/word/2010/wordprocessingDrawing" xmlns:wp="http://schemas.openxmlformats.org/drawingml/2006/wordprocessingDrawing" xmlns:w10="urn:schemas-microsoft-com:office:word" xmlns:w="http://schemas.openxmlformats.org/wordprocessingml/2006/main" xmlns:w14="http://schemas.microsoft.com/office/word/2010/wordml" xmlns:w15="http://schemas.microsoft.com/office/word/2012/wordml" xmlns:wpg="http://schemas.microsoft.com/office/word/2010/wordprocessingGroup" xmlns:wpi="http://schemas.microsoft.com/office/word/2010/wordprocessingInk" xmlns:wne="http://schemas.microsoft.com/office/word/2006/wordml" xmlns:wps="http://schemas.microsoft.com/office/word/2010/wordprocessingShape" mc:Ignorable="w14 w15 wp14">
-  <w:comment w:id="0" w:author="Alex Messina" w:date="2015-04-16T07:52:00Z" w:initials="AM">
-    <w:p>
-      <w:pPr>
-        <w:pStyle w:val="CommentText"/>
-      </w:pPr>
-      <w:r>
-        <w:rPr>
-          <w:rStyle w:val="CommentReference"/>
-        </w:rPr>
-        <w:annotationRef/>
-      </w:r>
-      <w:r>
-        <w:t>How were they computed?</w:t>
-      </w:r>
-    </w:p>
-  </w:comment>
-</w:comments>
-</file>
-
-<file path=word/commentsExtended.xml><?xml version="1.0" encoding="utf-8"?>
-<w15:commentsEx xmlns:wpc="http://schemas.microsoft.com/office/word/2010/wordprocessingCanvas" xmlns:mc="http://schemas.openxmlformats.org/markup-compatibility/2006" xmlns:o="urn:schemas-microsoft-com:office:office" xmlns:r="http://schemas.openxmlformats.org/officeDocument/2006/relationships" xmlns:m="http://schemas.openxmlformats.org/officeDocument/2006/math" xmlns:v="urn:schemas-microsoft-com:vml" xmlns:wp14="http://schemas.microsoft.com/office/word/2010/wordprocessingDrawing" xmlns:wp="http://schemas.openxmlformats.org/drawingml/2006/wordprocessingDrawing" xmlns:w10="urn:schemas-microsoft-com:office:word" xmlns:w="http://schemas.openxmlformats.org/wordprocessingml/2006/main" xmlns:w14="http://schemas.microsoft.com/office/word/2010/wordml" xmlns:w15="http://schemas.microsoft.com/office/word/2012/wordml" xmlns:wpg="http://schemas.microsoft.com/office/word/2010/wordprocessingGroup" xmlns:wpi="http://schemas.microsoft.com/office/word/2010/wordprocessingInk" xmlns:wne="http://schemas.microsoft.com/office/word/2006/wordml" xmlns:wps="http://schemas.microsoft.com/office/word/2010/wordprocessingShape" mc:Ignorable="w14 w15 wp14">
-  <w15:commentEx w15:paraId="5E694087" w15:done="0"/>
-</w15:commentsEx>
-</file>
-
 <file path=word/numbering.xml><?xml version="1.0" encoding="utf-8"?>
 <w:numbering xmlns:wpc="http://schemas.microsoft.com/office/word/2010/wordprocessingCanvas" xmlns:mc="http://schemas.openxmlformats.org/markup-compatibility/2006" xmlns:o="urn:schemas-microsoft-com:office:office" xmlns:r="http://schemas.openxmlformats.org/officeDocument/2006/relationships" xmlns:m="http://schemas.openxmlformats.org/officeDocument/2006/math" xmlns:v="urn:schemas-microsoft-com:vml" xmlns:wp14="http://schemas.microsoft.com/office/word/2010/wordprocessingDrawing" xmlns:wp="http://schemas.openxmlformats.org/drawingml/2006/wordprocessingDrawing" xmlns:w10="urn:schemas-microsoft-com:office:word" xmlns:w="http://schemas.openxmlformats.org/wordprocessingml/2006/main" xmlns:w14="http://schemas.microsoft.com/office/word/2010/wordml" xmlns:w15="http://schemas.microsoft.com/office/word/2012/wordml" xmlns:wpg="http://schemas.microsoft.com/office/word/2010/wordprocessingGroup" xmlns:wpi="http://schemas.microsoft.com/office/word/2010/wordprocessingInk" xmlns:wne="http://schemas.microsoft.com/office/word/2006/wordml" xmlns:wps="http://schemas.microsoft.com/office/word/2010/wordprocessingShape" mc:Ignorable="w14 w15 wp14">
   <w:abstractNum w:abstractNumId="0">
@@ -2946,7 +3039,7 @@
         <w:rFonts w:ascii="Symbol" w:hAnsi="Symbol" w:hint="default"/>
       </w:rPr>
     </w:lvl>
-    <w:lvl w:ilvl="1" w:tplc="04090003" w:tentative="1">
+    <w:lvl w:ilvl="1" w:tplc="04090003">
       <w:start w:val="1"/>
       <w:numFmt w:val="bullet"/>
       <w:lvlText w:val="o"/>
@@ -3071,7 +3164,7 @@
         <w:rFonts w:ascii="Courier New" w:hAnsi="Courier New" w:cs="Courier New" w:hint="default"/>
       </w:rPr>
     </w:lvl>
-    <w:lvl w:ilvl="2" w:tplc="04090005" w:tentative="1">
+    <w:lvl w:ilvl="2" w:tplc="04090005">
       <w:start w:val="1"/>
       <w:numFmt w:val="bullet"/>
       <w:lvlText w:val=""/>
@@ -3868,6 +3961,28 @@
       <w:szCs w:val="26"/>
     </w:rPr>
   </w:style>
+  <w:style w:type="paragraph" w:styleId="Heading3">
+    <w:name w:val="heading 3"/>
+    <w:basedOn w:val="Normal"/>
+    <w:next w:val="Normal"/>
+    <w:link w:val="Heading3Char"/>
+    <w:uiPriority w:val="9"/>
+    <w:unhideWhenUsed/>
+    <w:qFormat/>
+    <w:rsid w:val="008B0DFE"/>
+    <w:pPr>
+      <w:keepNext/>
+      <w:keepLines/>
+      <w:spacing w:before="40" w:after="0"/>
+      <w:outlineLvl w:val="2"/>
+    </w:pPr>
+    <w:rPr>
+      <w:rFonts w:asciiTheme="majorHAnsi" w:eastAsiaTheme="majorEastAsia" w:hAnsiTheme="majorHAnsi" w:cstheme="majorBidi"/>
+      <w:color w:val="1F4D78" w:themeColor="accent1" w:themeShade="7F"/>
+      <w:sz w:val="24"/>
+      <w:szCs w:val="24"/>
+    </w:rPr>
+  </w:style>
   <w:style w:type="character" w:default="1" w:styleId="DefaultParagraphFont">
     <w:name w:val="Default Paragraph Font"/>
     <w:uiPriority w:val="1"/>
@@ -4030,6 +4145,19 @@
       <w:rFonts w:ascii="Segoe UI" w:hAnsi="Segoe UI" w:cs="Segoe UI"/>
       <w:sz w:val="18"/>
       <w:szCs w:val="18"/>
+    </w:rPr>
+  </w:style>
+  <w:style w:type="character" w:customStyle="1" w:styleId="Heading3Char">
+    <w:name w:val="Heading 3 Char"/>
+    <w:basedOn w:val="DefaultParagraphFont"/>
+    <w:link w:val="Heading3"/>
+    <w:uiPriority w:val="9"/>
+    <w:rsid w:val="008B0DFE"/>
+    <w:rPr>
+      <w:rFonts w:asciiTheme="majorHAnsi" w:eastAsiaTheme="majorEastAsia" w:hAnsiTheme="majorHAnsi" w:cstheme="majorBidi"/>
+      <w:color w:val="1F4D78" w:themeColor="accent1" w:themeShade="7F"/>
+      <w:sz w:val="24"/>
+      <w:szCs w:val="24"/>
     </w:rPr>
   </w:style>
 </w:styles>

</xml_diff>